<commit_message>
CIV-12857 add claimant solicitor ref
</commit_message>
<xml_diff>
--- a/docker/docmosis/templates/CV-SPC-DEC-ENG-00915.docx
+++ b/docker/docmosis/templates/CV-SPC-DEC-ENG-00915.docx
@@ -120,7 +120,6 @@
               </w:rPr>
               <w:t xml:space="preserve">&lt;&lt; </w:t>
             </w:r>
-            <w:proofErr w:type="spellStart"/>
             <w:r>
               <w:rPr>
                 <w:sz w:val="16"/>
@@ -128,7 +127,6 @@
               </w:rPr>
               <w:t>claimReferenceNumber</w:t>
             </w:r>
-            <w:proofErr w:type="spellEnd"/>
             <w:r>
               <w:rPr>
                 <w:sz w:val="16"/>
@@ -211,33 +209,7 @@
                 <w:szCs w:val="16"/>
                 <w:shd w:val="clear" w:color="auto" w:fill="FFFFFF"/>
               </w:rPr>
-              <w:t>&lt;&lt;</w:t>
-            </w:r>
-            <w:proofErr w:type="spellStart"/>
-            <w:r>
-              <w:rPr>
-                <w:rFonts w:cstheme="minorHAnsi"/>
-                <w:b/>
-                <w:bCs/>
-                <w:color w:val="0A0A0A"/>
-                <w:sz w:val="16"/>
-                <w:szCs w:val="16"/>
-                <w:shd w:val="clear" w:color="auto" w:fill="FFFFFF"/>
-              </w:rPr>
-              <w:t>rs_applicant</w:t>
-            </w:r>
-            <w:proofErr w:type="spellEnd"/>
-            <w:r>
-              <w:rPr>
-                <w:rFonts w:cstheme="minorHAnsi"/>
-                <w:b/>
-                <w:bCs/>
-                <w:color w:val="0A0A0A"/>
-                <w:sz w:val="16"/>
-                <w:szCs w:val="16"/>
-                <w:shd w:val="clear" w:color="auto" w:fill="FFFFFF"/>
-              </w:rPr>
-              <w:t>&gt;&gt;</w:t>
+              <w:t>&lt;&lt;rs_applicant&gt;&gt;</w:t>
             </w:r>
           </w:p>
           <w:p>
@@ -264,27 +236,7 @@
                 <w:sz w:val="16"/>
                 <w:szCs w:val="16"/>
               </w:rPr>
-              <w:t>&lt;&lt;es_&gt;&gt;&lt;&lt;</w:t>
-            </w:r>
-            <w:proofErr w:type="spellStart"/>
-            <w:r>
-              <w:rPr>
-                <w:rFonts w:eastAsia="Times New Roman" w:cstheme="minorHAnsi"/>
-                <w:color w:val="60686D"/>
-                <w:sz w:val="16"/>
-                <w:szCs w:val="16"/>
-              </w:rPr>
-              <w:t>applicantReference</w:t>
-            </w:r>
-            <w:proofErr w:type="spellEnd"/>
-            <w:r>
-              <w:rPr>
-                <w:rFonts w:eastAsia="Times New Roman" w:cstheme="minorHAnsi"/>
-                <w:color w:val="60686D"/>
-                <w:sz w:val="16"/>
-                <w:szCs w:val="16"/>
-              </w:rPr>
-              <w:t xml:space="preserve"> &gt;&gt;</w:t>
+              <w:t>&lt;&lt;es_&gt;&gt;&lt;&lt;applicantReference &gt;&gt;</w:t>
             </w:r>
           </w:p>
           <w:p>
@@ -398,9 +350,216 @@
                 <w:sz w:val="16"/>
                 <w:szCs w:val="16"/>
               </w:rPr>
-              <w:t>respondent1</w:t>
-            </w:r>
-            <w:proofErr w:type="gramStart"/>
+              <w:t>respondent1Ref</w:t>
+            </w:r>
+            <w:r>
+              <w:rPr>
+                <w:rFonts w:cstheme="minorHAnsi"/>
+                <w:sz w:val="16"/>
+                <w:szCs w:val="16"/>
+              </w:rPr>
+              <w:t>!=null</w:t>
+            </w:r>
+            <w:r>
+              <w:rPr>
+                <w:rFonts w:cstheme="minorHAnsi"/>
+                <w:sz w:val="16"/>
+                <w:szCs w:val="16"/>
+              </w:rPr>
+              <w:t>}</w:t>
+            </w:r>
+            <w:r>
+              <w:rPr>
+                <w:rFonts w:cstheme="minorHAnsi"/>
+                <w:sz w:val="16"/>
+                <w:szCs w:val="16"/>
+              </w:rPr>
+              <w:t>&gt;&gt;</w:t>
+            </w:r>
+          </w:p>
+          <w:p>
+            <w:pPr>
+              <w:spacing w:before="40" w:after="40"/>
+              <w:rPr>
+                <w:rFonts w:cstheme="minorHAnsi"/>
+                <w:sz w:val="16"/>
+                <w:szCs w:val="16"/>
+              </w:rPr>
+            </w:pPr>
+            <w:r>
+              <w:rPr>
+                <w:rFonts w:cstheme="minorHAnsi"/>
+                <w:sz w:val="16"/>
+                <w:szCs w:val="16"/>
+              </w:rPr>
+              <w:t>&lt;&lt;</w:t>
+            </w:r>
+            <w:r>
+              <w:rPr>
+                <w:rFonts w:cstheme="minorHAnsi"/>
+                <w:sz w:val="16"/>
+                <w:szCs w:val="16"/>
+              </w:rPr>
+              <w:t>respondent1Ref</w:t>
+            </w:r>
+            <w:r>
+              <w:rPr>
+                <w:rFonts w:cstheme="minorHAnsi"/>
+                <w:sz w:val="16"/>
+                <w:szCs w:val="16"/>
+              </w:rPr>
+              <w:t>&gt;&gt;&lt;&lt;es_&gt;&gt;</w:t>
+            </w:r>
+          </w:p>
+          <w:p>
+            <w:pPr>
+              <w:spacing w:before="40" w:after="40"/>
+              <w:rPr>
+                <w:rFonts w:cstheme="minorHAnsi"/>
+                <w:sz w:val="16"/>
+                <w:szCs w:val="16"/>
+              </w:rPr>
+            </w:pPr>
+            <w:r>
+              <w:rPr>
+                <w:rFonts w:cstheme="minorHAnsi"/>
+                <w:sz w:val="16"/>
+                <w:szCs w:val="16"/>
+              </w:rPr>
+              <w:t>&lt;&lt;cs_{</w:t>
+            </w:r>
+            <w:r>
+              <w:rPr>
+                <w:rFonts w:cstheme="minorHAnsi"/>
+                <w:sz w:val="16"/>
+                <w:szCs w:val="16"/>
+              </w:rPr>
+              <w:t>respondent</w:t>
+            </w:r>
+            <w:r>
+              <w:rPr>
+                <w:rFonts w:cstheme="minorHAnsi"/>
+                <w:sz w:val="16"/>
+                <w:szCs w:val="16"/>
+              </w:rPr>
+              <w:t>2</w:t>
+            </w:r>
+            <w:r>
+              <w:rPr>
+                <w:rFonts w:cstheme="minorHAnsi"/>
+                <w:sz w:val="16"/>
+                <w:szCs w:val="16"/>
+              </w:rPr>
+              <w:t>Name</w:t>
+            </w:r>
+            <w:r>
+              <w:rPr>
+                <w:rFonts w:cstheme="minorHAnsi"/>
+                <w:sz w:val="16"/>
+                <w:szCs w:val="16"/>
+              </w:rPr>
+              <w:t>!=null</w:t>
+            </w:r>
+            <w:r>
+              <w:rPr>
+                <w:rFonts w:cstheme="minorHAnsi"/>
+                <w:sz w:val="16"/>
+                <w:szCs w:val="16"/>
+              </w:rPr>
+              <w:t>}</w:t>
+            </w:r>
+            <w:r>
+              <w:rPr>
+                <w:rFonts w:cstheme="minorHAnsi"/>
+                <w:sz w:val="16"/>
+                <w:szCs w:val="16"/>
+              </w:rPr>
+              <w:t>&gt;&gt;</w:t>
+            </w:r>
+          </w:p>
+          <w:p>
+            <w:pPr>
+              <w:spacing w:before="40" w:after="40"/>
+              <w:rPr>
+                <w:rFonts w:cstheme="minorHAnsi"/>
+                <w:sz w:val="16"/>
+                <w:szCs w:val="16"/>
+              </w:rPr>
+            </w:pPr>
+            <w:r>
+              <w:rPr>
+                <w:rFonts w:cstheme="minorHAnsi"/>
+                <w:sz w:val="16"/>
+                <w:szCs w:val="16"/>
+              </w:rPr>
+              <w:t>&lt;&lt;</w:t>
+            </w:r>
+            <w:r>
+              <w:rPr>
+                <w:rFonts w:cstheme="minorHAnsi"/>
+                <w:sz w:val="16"/>
+                <w:szCs w:val="16"/>
+              </w:rPr>
+              <w:t xml:space="preserve"> respondent</w:t>
+            </w:r>
+            <w:r>
+              <w:rPr>
+                <w:rFonts w:cstheme="minorHAnsi"/>
+                <w:sz w:val="16"/>
+                <w:szCs w:val="16"/>
+              </w:rPr>
+              <w:t>2</w:t>
+            </w:r>
+            <w:r>
+              <w:rPr>
+                <w:rFonts w:cstheme="minorHAnsi"/>
+                <w:sz w:val="16"/>
+                <w:szCs w:val="16"/>
+              </w:rPr>
+              <w:t>Name</w:t>
+            </w:r>
+            <w:r>
+              <w:rPr>
+                <w:rFonts w:cstheme="minorHAnsi"/>
+                <w:sz w:val="16"/>
+                <w:szCs w:val="16"/>
+              </w:rPr>
+              <w:t>&gt;&gt;</w:t>
+            </w:r>
+          </w:p>
+          <w:p>
+            <w:pPr>
+              <w:spacing w:before="40" w:after="40"/>
+              <w:rPr>
+                <w:rFonts w:cstheme="minorHAnsi"/>
+                <w:sz w:val="16"/>
+                <w:szCs w:val="16"/>
+              </w:rPr>
+            </w:pPr>
+            <w:r>
+              <w:rPr>
+                <w:rFonts w:cstheme="minorHAnsi"/>
+                <w:sz w:val="16"/>
+                <w:szCs w:val="16"/>
+              </w:rPr>
+              <w:t>&lt;&lt;es_&gt;&gt;&lt;&lt;cs_{</w:t>
+            </w:r>
+            <w:r>
+              <w:rPr>
+                <w:rFonts w:cstheme="minorHAnsi"/>
+                <w:sz w:val="16"/>
+                <w:szCs w:val="16"/>
+              </w:rPr>
+              <w:t>respondent</w:t>
+            </w:r>
+            <w:r>
+              <w:rPr>
+                <w:rFonts w:cstheme="minorHAnsi"/>
+                <w:sz w:val="16"/>
+                <w:szCs w:val="16"/>
+              </w:rPr>
+              <w:t>2</w:t>
+            </w:r>
             <w:r>
               <w:rPr>
                 <w:rFonts w:cstheme="minorHAnsi"/>
@@ -415,252 +574,7 @@
                 <w:sz w:val="16"/>
                 <w:szCs w:val="16"/>
               </w:rPr>
-              <w:t>!=</w:t>
-            </w:r>
-            <w:proofErr w:type="gramEnd"/>
-            <w:r>
-              <w:rPr>
-                <w:rFonts w:cstheme="minorHAnsi"/>
-                <w:sz w:val="16"/>
-                <w:szCs w:val="16"/>
-              </w:rPr>
-              <w:t>null</w:t>
-            </w:r>
-            <w:r>
-              <w:rPr>
-                <w:rFonts w:cstheme="minorHAnsi"/>
-                <w:sz w:val="16"/>
-                <w:szCs w:val="16"/>
-              </w:rPr>
-              <w:t>}</w:t>
-            </w:r>
-            <w:r>
-              <w:rPr>
-                <w:rFonts w:cstheme="minorHAnsi"/>
-                <w:sz w:val="16"/>
-                <w:szCs w:val="16"/>
-              </w:rPr>
-              <w:t>&gt;&gt;</w:t>
-            </w:r>
-          </w:p>
-          <w:p>
-            <w:pPr>
-              <w:spacing w:before="40" w:after="40"/>
-              <w:rPr>
-                <w:rFonts w:cstheme="minorHAnsi"/>
-                <w:sz w:val="16"/>
-                <w:szCs w:val="16"/>
-              </w:rPr>
-            </w:pPr>
-            <w:r>
-              <w:rPr>
-                <w:rFonts w:cstheme="minorHAnsi"/>
-                <w:sz w:val="16"/>
-                <w:szCs w:val="16"/>
-              </w:rPr>
-              <w:t>&lt;&lt;</w:t>
-            </w:r>
-            <w:r>
-              <w:rPr>
-                <w:rFonts w:cstheme="minorHAnsi"/>
-                <w:sz w:val="16"/>
-                <w:szCs w:val="16"/>
-              </w:rPr>
-              <w:t>respondent1Ref</w:t>
-            </w:r>
-            <w:r>
-              <w:rPr>
-                <w:rFonts w:cstheme="minorHAnsi"/>
-                <w:sz w:val="16"/>
-                <w:szCs w:val="16"/>
-              </w:rPr>
-              <w:t>&gt;&gt;&lt;&lt;es_&gt;&gt;</w:t>
-            </w:r>
-          </w:p>
-          <w:p>
-            <w:pPr>
-              <w:spacing w:before="40" w:after="40"/>
-              <w:rPr>
-                <w:rFonts w:cstheme="minorHAnsi"/>
-                <w:sz w:val="16"/>
-                <w:szCs w:val="16"/>
-              </w:rPr>
-            </w:pPr>
-            <w:r>
-              <w:rPr>
-                <w:rFonts w:cstheme="minorHAnsi"/>
-                <w:sz w:val="16"/>
-                <w:szCs w:val="16"/>
-              </w:rPr>
-              <w:t>&lt;&lt;cs_{</w:t>
-            </w:r>
-            <w:r>
-              <w:rPr>
-                <w:rFonts w:cstheme="minorHAnsi"/>
-                <w:sz w:val="16"/>
-                <w:szCs w:val="16"/>
-              </w:rPr>
-              <w:t>respondent</w:t>
-            </w:r>
-            <w:r>
-              <w:rPr>
-                <w:rFonts w:cstheme="minorHAnsi"/>
-                <w:sz w:val="16"/>
-                <w:szCs w:val="16"/>
-              </w:rPr>
-              <w:t>2</w:t>
-            </w:r>
-            <w:proofErr w:type="gramStart"/>
-            <w:r>
-              <w:rPr>
-                <w:rFonts w:cstheme="minorHAnsi"/>
-                <w:sz w:val="16"/>
-                <w:szCs w:val="16"/>
-              </w:rPr>
-              <w:t>Name</w:t>
-            </w:r>
-            <w:r>
-              <w:rPr>
-                <w:rFonts w:cstheme="minorHAnsi"/>
-                <w:sz w:val="16"/>
-                <w:szCs w:val="16"/>
-              </w:rPr>
-              <w:t>!=</w:t>
-            </w:r>
-            <w:proofErr w:type="gramEnd"/>
-            <w:r>
-              <w:rPr>
-                <w:rFonts w:cstheme="minorHAnsi"/>
-                <w:sz w:val="16"/>
-                <w:szCs w:val="16"/>
-              </w:rPr>
-              <w:t>null</w:t>
-            </w:r>
-            <w:r>
-              <w:rPr>
-                <w:rFonts w:cstheme="minorHAnsi"/>
-                <w:sz w:val="16"/>
-                <w:szCs w:val="16"/>
-              </w:rPr>
-              <w:t>}</w:t>
-            </w:r>
-            <w:r>
-              <w:rPr>
-                <w:rFonts w:cstheme="minorHAnsi"/>
-                <w:sz w:val="16"/>
-                <w:szCs w:val="16"/>
-              </w:rPr>
-              <w:t>&gt;&gt;</w:t>
-            </w:r>
-          </w:p>
-          <w:p>
-            <w:pPr>
-              <w:spacing w:before="40" w:after="40"/>
-              <w:rPr>
-                <w:rFonts w:cstheme="minorHAnsi"/>
-                <w:sz w:val="16"/>
-                <w:szCs w:val="16"/>
-              </w:rPr>
-            </w:pPr>
-            <w:r>
-              <w:rPr>
-                <w:rFonts w:cstheme="minorHAnsi"/>
-                <w:sz w:val="16"/>
-                <w:szCs w:val="16"/>
-              </w:rPr>
-              <w:t>&lt;&lt;</w:t>
-            </w:r>
-            <w:r>
-              <w:rPr>
-                <w:rFonts w:cstheme="minorHAnsi"/>
-                <w:sz w:val="16"/>
-                <w:szCs w:val="16"/>
-              </w:rPr>
-              <w:t xml:space="preserve"> respondent</w:t>
-            </w:r>
-            <w:r>
-              <w:rPr>
-                <w:rFonts w:cstheme="minorHAnsi"/>
-                <w:sz w:val="16"/>
-                <w:szCs w:val="16"/>
-              </w:rPr>
-              <w:t>2</w:t>
-            </w:r>
-            <w:r>
-              <w:rPr>
-                <w:rFonts w:cstheme="minorHAnsi"/>
-                <w:sz w:val="16"/>
-                <w:szCs w:val="16"/>
-              </w:rPr>
-              <w:t>Name</w:t>
-            </w:r>
-            <w:r>
-              <w:rPr>
-                <w:rFonts w:cstheme="minorHAnsi"/>
-                <w:sz w:val="16"/>
-                <w:szCs w:val="16"/>
-              </w:rPr>
-              <w:t>&gt;&gt;</w:t>
-            </w:r>
-          </w:p>
-          <w:p>
-            <w:pPr>
-              <w:spacing w:before="40" w:after="40"/>
-              <w:rPr>
-                <w:rFonts w:cstheme="minorHAnsi"/>
-                <w:sz w:val="16"/>
-                <w:szCs w:val="16"/>
-              </w:rPr>
-            </w:pPr>
-            <w:r>
-              <w:rPr>
-                <w:rFonts w:cstheme="minorHAnsi"/>
-                <w:sz w:val="16"/>
-                <w:szCs w:val="16"/>
-              </w:rPr>
-              <w:t>&lt;&lt;es_&gt;&gt;&lt;&lt;cs_{</w:t>
-            </w:r>
-            <w:r>
-              <w:rPr>
-                <w:rFonts w:cstheme="minorHAnsi"/>
-                <w:sz w:val="16"/>
-                <w:szCs w:val="16"/>
-              </w:rPr>
-              <w:t>respondent</w:t>
-            </w:r>
-            <w:r>
-              <w:rPr>
-                <w:rFonts w:cstheme="minorHAnsi"/>
-                <w:sz w:val="16"/>
-                <w:szCs w:val="16"/>
-              </w:rPr>
-              <w:t>2</w:t>
-            </w:r>
-            <w:proofErr w:type="gramStart"/>
-            <w:r>
-              <w:rPr>
-                <w:rFonts w:cstheme="minorHAnsi"/>
-                <w:sz w:val="16"/>
-                <w:szCs w:val="16"/>
-              </w:rPr>
-              <w:t>Ref</w:t>
-            </w:r>
-            <w:r>
-              <w:rPr>
-                <w:rFonts w:cstheme="minorHAnsi"/>
-                <w:sz w:val="16"/>
-                <w:szCs w:val="16"/>
-              </w:rPr>
-              <w:t>!=</w:t>
-            </w:r>
-            <w:proofErr w:type="gramEnd"/>
-            <w:r>
-              <w:rPr>
-                <w:rFonts w:cstheme="minorHAnsi"/>
-                <w:sz w:val="16"/>
-                <w:szCs w:val="16"/>
-              </w:rPr>
-              <w:t>null</w:t>
+              <w:t>!=null</w:t>
             </w:r>
             <w:r>
               <w:rPr>
@@ -787,48 +701,7 @@
                 <w:sz w:val="16"/>
                 <w:szCs w:val="16"/>
               </w:rPr>
-              <w:t>&lt;&lt; {</w:t>
-            </w:r>
-            <w:proofErr w:type="spellStart"/>
-            <w:proofErr w:type="gramStart"/>
-            <w:r>
-              <w:rPr>
-                <w:sz w:val="16"/>
-                <w:szCs w:val="16"/>
-              </w:rPr>
-              <w:t>dateFormat</w:t>
-            </w:r>
-            <w:proofErr w:type="spellEnd"/>
-            <w:r>
-              <w:rPr>
-                <w:sz w:val="16"/>
-                <w:szCs w:val="16"/>
-              </w:rPr>
-              <w:t>(</w:t>
-            </w:r>
-            <w:proofErr w:type="gramEnd"/>
-            <w:r>
-              <w:rPr>
-                <w:sz w:val="16"/>
-                <w:szCs w:val="16"/>
-              </w:rPr>
-              <w:t>$</w:t>
-            </w:r>
-            <w:proofErr w:type="spellStart"/>
-            <w:r>
-              <w:rPr>
-                <w:sz w:val="16"/>
-                <w:szCs w:val="16"/>
-              </w:rPr>
-              <w:t>nowUTC</w:t>
-            </w:r>
-            <w:proofErr w:type="spellEnd"/>
-            <w:r>
-              <w:rPr>
-                <w:sz w:val="16"/>
-                <w:szCs w:val="16"/>
-              </w:rPr>
-              <w:t xml:space="preserve"> </w:t>
+              <w:t xml:space="preserve">&lt;&lt; {dateFormat($nowUTC </w:t>
             </w:r>
             <w:r>
               <w:rPr>
@@ -837,27 +710,7 @@
                 <w:sz w:val="16"/>
                 <w:szCs w:val="16"/>
               </w:rPr>
-              <w:t xml:space="preserve">,‘d MMMM </w:t>
-            </w:r>
-            <w:proofErr w:type="spellStart"/>
-            <w:r>
-              <w:rPr>
-                <w:rFonts w:ascii="GDSTransportWebsite" w:eastAsia="Times New Roman" w:hAnsi="GDSTransportWebsite" w:cs="Times New Roman"/>
-                <w:color w:val="60686D"/>
-                <w:sz w:val="16"/>
-                <w:szCs w:val="16"/>
-              </w:rPr>
-              <w:t>yyyy</w:t>
-            </w:r>
-            <w:proofErr w:type="spellEnd"/>
-            <w:r>
-              <w:rPr>
-                <w:rFonts w:ascii="GDSTransportWebsite" w:eastAsia="Times New Roman" w:hAnsi="GDSTransportWebsite" w:cs="Times New Roman"/>
-                <w:color w:val="60686D"/>
-                <w:sz w:val="16"/>
-                <w:szCs w:val="16"/>
-              </w:rPr>
-              <w:t>’)}</w:t>
+              <w:t>,‘d MMMM yyyy’)}</w:t>
             </w:r>
             <w:r>
               <w:rPr>
@@ -980,25 +833,7 @@
                 <w:sz w:val="16"/>
                 <w:szCs w:val="16"/>
               </w:rPr>
-              <w:t>&lt;&lt;cs_{</w:t>
-            </w:r>
-            <w:proofErr w:type="gramStart"/>
-            <w:r>
-              <w:rPr>
-                <w:rFonts w:cstheme="minorHAnsi"/>
-                <w:sz w:val="16"/>
-                <w:szCs w:val="16"/>
-              </w:rPr>
-              <w:t>respondent.primaryAddress.AddressLine</w:t>
-            </w:r>
-            <w:proofErr w:type="gramEnd"/>
-            <w:r>
-              <w:rPr>
-                <w:rFonts w:cstheme="minorHAnsi"/>
-                <w:sz w:val="16"/>
-                <w:szCs w:val="16"/>
-              </w:rPr>
-              <w:t>1!=null}&gt;&gt;&lt;&lt;respondent.primaryAddress.AddressLine1&gt;&gt;&lt;&lt;es_&gt;&gt;&lt;&lt;cs_{!isBlank(respondent.primaryAddress.AddressLine2)}&gt;&gt;</w:t>
+              <w:t>&lt;&lt;cs_{respondent.primaryAddress.AddressLine1!=null}&gt;&gt;&lt;&lt;respondent.primaryAddress.AddressLine1&gt;&gt;&lt;&lt;es_&gt;&gt;&lt;&lt;cs_{!isBlank(respondent.primaryAddress.AddressLine2)}&gt;&gt;</w:t>
             </w:r>
           </w:p>
           <w:p>
@@ -1016,25 +851,7 @@
                 <w:sz w:val="16"/>
                 <w:szCs w:val="16"/>
               </w:rPr>
-              <w:t>&lt;&lt;</w:t>
-            </w:r>
-            <w:proofErr w:type="gramStart"/>
-            <w:r>
-              <w:rPr>
-                <w:rFonts w:cstheme="minorHAnsi"/>
-                <w:sz w:val="16"/>
-                <w:szCs w:val="16"/>
-              </w:rPr>
-              <w:t>respondent.primaryAddress.AddressLine</w:t>
-            </w:r>
-            <w:proofErr w:type="gramEnd"/>
-            <w:r>
-              <w:rPr>
-                <w:rFonts w:cstheme="minorHAnsi"/>
-                <w:sz w:val="16"/>
-                <w:szCs w:val="16"/>
-              </w:rPr>
-              <w:t>2&gt;&gt;&lt;&lt;es_&gt;&gt;&lt;&lt;cs_{!isBlank(respondent.primaryAddress.AddressLine3)}&gt;&gt;</w:t>
+              <w:t>&lt;&lt;respondent.primaryAddress.AddressLine2&gt;&gt;&lt;&lt;es_&gt;&gt;&lt;&lt;cs_{!isBlank(respondent.primaryAddress.AddressLine3)}&gt;&gt;</w:t>
             </w:r>
           </w:p>
           <w:p>
@@ -1052,25 +869,7 @@
                 <w:sz w:val="16"/>
                 <w:szCs w:val="16"/>
               </w:rPr>
-              <w:t>&lt;&lt;</w:t>
-            </w:r>
-            <w:proofErr w:type="gramStart"/>
-            <w:r>
-              <w:rPr>
-                <w:rFonts w:cstheme="minorHAnsi"/>
-                <w:sz w:val="16"/>
-                <w:szCs w:val="16"/>
-              </w:rPr>
-              <w:t>respondent.primaryAddress.AddressLine</w:t>
-            </w:r>
-            <w:proofErr w:type="gramEnd"/>
-            <w:r>
-              <w:rPr>
-                <w:rFonts w:cstheme="minorHAnsi"/>
-                <w:sz w:val="16"/>
-                <w:szCs w:val="16"/>
-              </w:rPr>
-              <w:t>3&gt;&gt;&lt;&lt;es_&gt;&gt;&lt;&lt;cs_{!isBlank(respondent.primaryAddress.PostTown)}&gt;&gt;</w:t>
+              <w:t>&lt;&lt;respondent.primaryAddress.AddressLine3&gt;&gt;&lt;&lt;es_&gt;&gt;&lt;&lt;cs_{!isBlank(respondent.primaryAddress.PostTown)}&gt;&gt;</w:t>
             </w:r>
           </w:p>
           <w:p>
@@ -1088,27 +887,7 @@
                 <w:sz w:val="16"/>
                 <w:szCs w:val="16"/>
               </w:rPr>
-              <w:t>&lt;&lt;</w:t>
-            </w:r>
-            <w:proofErr w:type="spellStart"/>
-            <w:proofErr w:type="gramStart"/>
-            <w:r>
-              <w:rPr>
-                <w:rFonts w:cstheme="minorHAnsi"/>
-                <w:sz w:val="16"/>
-                <w:szCs w:val="16"/>
-              </w:rPr>
-              <w:t>respondent.primaryAddress.PostTown</w:t>
-            </w:r>
-            <w:proofErr w:type="spellEnd"/>
-            <w:proofErr w:type="gramEnd"/>
-            <w:r>
-              <w:rPr>
-                <w:rFonts w:cstheme="minorHAnsi"/>
-                <w:sz w:val="16"/>
-                <w:szCs w:val="16"/>
-              </w:rPr>
-              <w:t>&gt;&gt;&lt;&lt;es_&gt;&gt;</w:t>
+              <w:t>&lt;&lt;respondent.primaryAddress.PostTown&gt;&gt;&lt;&lt;es_&gt;&gt;</w:t>
             </w:r>
           </w:p>
           <w:p>
@@ -1126,25 +905,7 @@
                 <w:sz w:val="16"/>
                 <w:szCs w:val="16"/>
               </w:rPr>
-              <w:t>&lt;&lt;</w:t>
-            </w:r>
-            <w:proofErr w:type="gramStart"/>
-            <w:r>
-              <w:rPr>
-                <w:rFonts w:cstheme="minorHAnsi"/>
-                <w:sz w:val="16"/>
-                <w:szCs w:val="16"/>
-              </w:rPr>
-              <w:t>respondent.primaryAddress.PostCode</w:t>
-            </w:r>
-            <w:proofErr w:type="gramEnd"/>
-            <w:r>
-              <w:rPr>
-                <w:rFonts w:cstheme="minorHAnsi"/>
-                <w:sz w:val="16"/>
-                <w:szCs w:val="16"/>
-              </w:rPr>
-              <w:t>&gt;&gt;&lt;&lt;cs_{!isBlank(respondent.primaryAddress.Country)}&gt;&gt;</w:t>
+              <w:t>&lt;&lt;respondent.primaryAddress.PostCode&gt;&gt;&lt;&lt;cs_{!isBlank(respondent.primaryAddress.Country)}&gt;&gt;</w:t>
             </w:r>
           </w:p>
           <w:p>
@@ -1162,27 +923,7 @@
                 <w:sz w:val="16"/>
                 <w:szCs w:val="16"/>
               </w:rPr>
-              <w:t>&lt;&lt;</w:t>
-            </w:r>
-            <w:proofErr w:type="spellStart"/>
-            <w:proofErr w:type="gramStart"/>
-            <w:r>
-              <w:rPr>
-                <w:rFonts w:cstheme="minorHAnsi"/>
-                <w:sz w:val="16"/>
-                <w:szCs w:val="16"/>
-              </w:rPr>
-              <w:t>respondent.primaryAddress.Country</w:t>
-            </w:r>
-            <w:proofErr w:type="spellEnd"/>
-            <w:proofErr w:type="gramEnd"/>
-            <w:r>
-              <w:rPr>
-                <w:rFonts w:cstheme="minorHAnsi"/>
-                <w:sz w:val="16"/>
-                <w:szCs w:val="16"/>
-              </w:rPr>
-              <w:t>&gt;&gt;&lt;&lt;es_&gt;&gt;</w:t>
+              <w:t>&lt;&lt;respondent.primaryAddress.Country&gt;&gt;&lt;&lt;es_&gt;&gt;</w:t>
             </w:r>
           </w:p>
           <w:p>
@@ -1419,7 +1160,6 @@
         </w:rPr>
         <w:t>&lt;&lt;</w:t>
       </w:r>
-      <w:proofErr w:type="spellStart"/>
       <w:r>
         <w:rPr>
           <w:sz w:val="18"/>
@@ -1427,7 +1167,6 @@
         </w:rPr>
         <w:t>ccjJudgmentAmount</w:t>
       </w:r>
-      <w:proofErr w:type="spellEnd"/>
       <w:r>
         <w:rPr>
           <w:sz w:val="18"/>
@@ -1456,7 +1195,6 @@
         </w:rPr>
         <w:t>&lt;&lt;</w:t>
       </w:r>
-      <w:proofErr w:type="spellStart"/>
       <w:r>
         <w:rPr>
           <w:sz w:val="18"/>
@@ -1464,7 +1202,6 @@
         </w:rPr>
         <w:t>claimFee</w:t>
       </w:r>
-      <w:proofErr w:type="spellEnd"/>
       <w:r>
         <w:rPr>
           <w:sz w:val="18"/>
@@ -1502,32 +1239,7 @@
           <w:sz w:val="18"/>
           <w:szCs w:val="18"/>
         </w:rPr>
-        <w:t>&lt;&lt;cs</w:t>
-      </w:r>
-      <w:proofErr w:type="gramStart"/>
-      <w:r>
-        <w:rPr>
-          <w:sz w:val="18"/>
-          <w:szCs w:val="18"/>
-        </w:rPr>
-        <w:t>_{</w:t>
-      </w:r>
-      <w:proofErr w:type="spellStart"/>
-      <w:proofErr w:type="gramEnd"/>
-      <w:r>
-        <w:rPr>
-          <w:sz w:val="18"/>
-          <w:szCs w:val="18"/>
-        </w:rPr>
-        <w:t>paymentPlan</w:t>
-      </w:r>
-      <w:proofErr w:type="spellEnd"/>
-      <w:r>
-        <w:rPr>
-          <w:sz w:val="18"/>
-          <w:szCs w:val="18"/>
-        </w:rPr>
-        <w:t>=‘</w:t>
+        <w:t>&lt;&lt;cs_{paymentPlan=‘</w:t>
       </w:r>
       <w:r>
         <w:rPr>
@@ -1578,7 +1290,6 @@
               </w:rPr>
               <w:t>£&lt;&lt;</w:t>
             </w:r>
-            <w:proofErr w:type="spellStart"/>
             <w:r>
               <w:rPr>
                 <w:sz w:val="18"/>
@@ -1586,7 +1297,6 @@
               </w:rPr>
               <w:t>ccjFinalTotal</w:t>
             </w:r>
-            <w:proofErr w:type="spellEnd"/>
             <w:r>
               <w:rPr>
                 <w:sz w:val="18"/>
@@ -1662,32 +1372,7 @@
           <w:sz w:val="10"/>
           <w:szCs w:val="10"/>
         </w:rPr>
-        <w:t>&lt;&lt;cs_{</w:t>
-      </w:r>
-      <w:proofErr w:type="spellStart"/>
-      <w:r>
-        <w:rPr>
-          <w:sz w:val="10"/>
-          <w:szCs w:val="10"/>
-        </w:rPr>
-        <w:t>paymentPlan</w:t>
-      </w:r>
-      <w:proofErr w:type="spellEnd"/>
-      <w:proofErr w:type="gramStart"/>
-      <w:r>
-        <w:rPr>
-          <w:sz w:val="10"/>
-          <w:szCs w:val="10"/>
-        </w:rPr>
-        <w:t>=‘</w:t>
-      </w:r>
-      <w:proofErr w:type="gramEnd"/>
-      <w:r>
-        <w:rPr>
-          <w:sz w:val="10"/>
-          <w:szCs w:val="10"/>
-        </w:rPr>
-        <w:t>SET_DATE’}&gt;&gt;</w:t>
+        <w:t>&lt;&lt;cs_{paymentPlan=‘SET_DATE’}&gt;&gt;</w:t>
       </w:r>
     </w:p>
     <w:tbl>
@@ -1722,23 +1407,7 @@
                 <w:sz w:val="18"/>
                 <w:szCs w:val="18"/>
               </w:rPr>
-              <w:t>£&lt;&lt;</w:t>
-            </w:r>
-            <w:proofErr w:type="spellStart"/>
-            <w:r>
-              <w:rPr>
-                <w:sz w:val="18"/>
-                <w:szCs w:val="18"/>
-              </w:rPr>
-              <w:t>ccjFinalTotal</w:t>
-            </w:r>
-            <w:proofErr w:type="spellEnd"/>
-            <w:r>
-              <w:rPr>
-                <w:sz w:val="18"/>
-                <w:szCs w:val="18"/>
-              </w:rPr>
-              <w:t>&gt;&gt;</w:t>
+              <w:t>£&lt;&lt;ccjFinalTotal&gt;&gt;</w:t>
             </w:r>
           </w:p>
         </w:tc>
@@ -1771,55 +1440,14 @@
           <w:sz w:val="18"/>
           <w:szCs w:val="18"/>
         </w:rPr>
-        <w:t xml:space="preserve">  by &lt;&lt;</w:t>
-      </w:r>
-      <w:proofErr w:type="spellStart"/>
-      <w:r>
-        <w:rPr>
-          <w:sz w:val="18"/>
-          <w:szCs w:val="18"/>
-        </w:rPr>
-        <w:t>payByDate</w:t>
-      </w:r>
-      <w:proofErr w:type="spellEnd"/>
-      <w:r>
-        <w:rPr>
-          <w:sz w:val="18"/>
-          <w:szCs w:val="18"/>
-        </w:rPr>
-        <w:t xml:space="preserve">&gt;&gt;. </w:t>
+        <w:t xml:space="preserve">  by &lt;&lt;payByDate&gt;&gt;. </w:t>
       </w:r>
       <w:r>
         <w:rPr>
           <w:sz w:val="10"/>
           <w:szCs w:val="10"/>
         </w:rPr>
-        <w:t>&lt;&lt;es_&gt;&gt;&lt;&lt;cs_{</w:t>
-      </w:r>
-      <w:proofErr w:type="spellStart"/>
-      <w:r>
-        <w:rPr>
-          <w:sz w:val="10"/>
-          <w:szCs w:val="10"/>
-        </w:rPr>
-        <w:t>paymentPlan</w:t>
-      </w:r>
-      <w:proofErr w:type="spellEnd"/>
-      <w:proofErr w:type="gramStart"/>
-      <w:r>
-        <w:rPr>
-          <w:sz w:val="10"/>
-          <w:szCs w:val="10"/>
-        </w:rPr>
-        <w:t>=‘</w:t>
-      </w:r>
-      <w:proofErr w:type="gramEnd"/>
-      <w:r>
-        <w:rPr>
-          <w:sz w:val="10"/>
-          <w:szCs w:val="10"/>
-        </w:rPr>
-        <w:t>REPAYMENT_PLAN’}&gt;&gt;</w:t>
+        <w:t>&lt;&lt;es_&gt;&gt;&lt;&lt;cs_{paymentPlan=‘REPAYMENT_PLAN’}&gt;&gt;</w:t>
       </w:r>
     </w:p>
     <w:tbl>
@@ -1856,7 +1484,6 @@
               </w:rPr>
               <w:t>£&lt;&lt;</w:t>
             </w:r>
-            <w:proofErr w:type="spellStart"/>
             <w:r>
               <w:rPr>
                 <w:sz w:val="18"/>
@@ -1864,7 +1491,6 @@
               </w:rPr>
               <w:t>ccjFinalTotal</w:t>
             </w:r>
-            <w:proofErr w:type="spellEnd"/>
             <w:r>
               <w:rPr>
                 <w:sz w:val="18"/>
@@ -1933,23 +1559,7 @@
                 <w:sz w:val="18"/>
                 <w:szCs w:val="18"/>
               </w:rPr>
-              <w:t>£&lt;&lt;</w:t>
-            </w:r>
-            <w:proofErr w:type="spellStart"/>
-            <w:r>
-              <w:rPr>
-                <w:sz w:val="18"/>
-                <w:szCs w:val="18"/>
-              </w:rPr>
-              <w:t>installmentAmount</w:t>
-            </w:r>
-            <w:proofErr w:type="spellEnd"/>
-            <w:r>
-              <w:rPr>
-                <w:sz w:val="18"/>
-                <w:szCs w:val="18"/>
-              </w:rPr>
-              <w:t>&gt;&gt;</w:t>
+              <w:t>£&lt;&lt;installmentAmount&gt;&gt;</w:t>
             </w:r>
           </w:p>
         </w:tc>
@@ -1985,7 +1595,6 @@
         <w:tab/>
         <w:t xml:space="preserve">                                                       &lt;&lt;</w:t>
       </w:r>
-      <w:proofErr w:type="spellStart"/>
       <w:r>
         <w:rPr>
           <w:sz w:val="18"/>
@@ -1993,7 +1602,6 @@
         </w:rPr>
         <w:t>repaymentFrequency</w:t>
       </w:r>
-      <w:proofErr w:type="spellEnd"/>
       <w:r>
         <w:rPr>
           <w:sz w:val="18"/>
@@ -2041,23 +1649,7 @@
                 <w:sz w:val="18"/>
                 <w:szCs w:val="18"/>
               </w:rPr>
-              <w:t>&lt;&lt;</w:t>
-            </w:r>
-            <w:proofErr w:type="spellStart"/>
-            <w:r>
-              <w:rPr>
-                <w:sz w:val="18"/>
-                <w:szCs w:val="18"/>
-              </w:rPr>
-              <w:t>repaymentDate</w:t>
-            </w:r>
-            <w:proofErr w:type="spellEnd"/>
-            <w:r>
-              <w:rPr>
-                <w:sz w:val="18"/>
-                <w:szCs w:val="18"/>
-              </w:rPr>
-              <w:t>&gt;&gt;</w:t>
+              <w:t>&lt;&lt;repaymentDate&gt;&gt;</w:t>
             </w:r>
           </w:p>
         </w:tc>
@@ -2098,23 +1690,7 @@
           <w:sz w:val="18"/>
           <w:szCs w:val="18"/>
         </w:rPr>
-        <w:t>and on or before this date &lt;&lt;</w:t>
-      </w:r>
-      <w:proofErr w:type="spellStart"/>
-      <w:r>
-        <w:rPr>
-          <w:sz w:val="18"/>
-          <w:szCs w:val="18"/>
-        </w:rPr>
-        <w:t>paymentStr</w:t>
-      </w:r>
-      <w:proofErr w:type="spellEnd"/>
-      <w:r>
-        <w:rPr>
-          <w:sz w:val="18"/>
-          <w:szCs w:val="18"/>
-        </w:rPr>
-        <w:t xml:space="preserve">&gt;&gt; </w:t>
+        <w:t xml:space="preserve">and on or before this date &lt;&lt;paymentStr&gt;&gt; </w:t>
       </w:r>
     </w:p>
     <w:p>
@@ -2152,28 +1728,12 @@
           <w:szCs w:val="18"/>
         </w:rPr>
         <w:tab/>
-        <w:t xml:space="preserve">             until the debt has been </w:t>
-      </w:r>
-      <w:proofErr w:type="gramStart"/>
-      <w:r>
-        <w:rPr>
-          <w:sz w:val="18"/>
-          <w:szCs w:val="18"/>
-        </w:rPr>
-        <w:t>paid.&lt;</w:t>
-      </w:r>
-      <w:proofErr w:type="gramEnd"/>
-      <w:r>
-        <w:rPr>
-          <w:sz w:val="18"/>
-          <w:szCs w:val="18"/>
-        </w:rPr>
-        <w:t>&lt;es_&gt;&gt;</w:t>
+        <w:t xml:space="preserve">             until the debt has been paid.&lt;&lt;es_&gt;&gt;</w:t>
       </w:r>
     </w:p>
     <w:p>
       <w:pPr>
-        <w:spacing w:after="20"/>
+        <w:spacing w:before="40" w:after="40"/>
         <w:jc w:val="center"/>
         <w:rPr>
           <w:b/>
@@ -2182,6 +1742,16 @@
           <w:szCs w:val="14"/>
         </w:rPr>
       </w:pPr>
+    </w:p>
+    <w:p>
+      <w:pPr>
+        <w:spacing w:before="40" w:after="40"/>
+        <w:jc w:val="center"/>
+        <w:rPr>
+          <w:sz w:val="18"/>
+          <w:szCs w:val="18"/>
+        </w:rPr>
+      </w:pPr>
       <w:r>
         <w:rPr>
           <w:b/>
@@ -2201,10 +1771,29 @@
         <w:t>f you do not pay</w:t>
       </w:r>
     </w:p>
+    <w:p>
+      <w:pPr>
+        <w:rPr>
+          <w:b/>
+          <w:bCs/>
+          <w:sz w:val="14"/>
+          <w:szCs w:val="14"/>
+        </w:rPr>
+      </w:pPr>
+      <w:r>
+        <w:rPr>
+          <w:b/>
+          <w:bCs/>
+          <w:sz w:val="14"/>
+          <w:szCs w:val="14"/>
+        </w:rPr>
+        <w:t>If you ignore this order the claimant can ask a court to authorise the collection of any outstanding debt by using any appropriate enforcement method. If this happens further costs will be added. If your circumstances change and you cannot pay, read the enclosed letter for information on what to do.</w:t>
+      </w:r>
+    </w:p>
     <w:tbl>
       <w:tblPr>
         <w:tblStyle w:val="TableGrid"/>
-        <w:tblpPr w:leftFromText="180" w:rightFromText="180" w:vertAnchor="text" w:horzAnchor="margin" w:tblpY="437"/>
+        <w:tblpPr w:leftFromText="180" w:rightFromText="180" w:vertAnchor="text" w:horzAnchor="margin" w:tblpY="105"/>
         <w:tblW w:w="9400" w:type="dxa"/>
         <w:tblLayout w:type="fixed"/>
         <w:tblLook w:val="04A0" w:firstRow="1" w:lastRow="0" w:firstColumn="1" w:lastColumn="0" w:noHBand="0" w:noVBand="1"/>
@@ -2215,7 +1804,7 @@
       </w:tblGrid>
       <w:tr>
         <w:trPr>
-          <w:trHeight w:val="3534"/>
+          <w:trHeight w:val="3676"/>
         </w:trPr>
         <w:tc>
           <w:tcPr>
@@ -2395,7 +1984,6 @@
                     </w:rPr>
                     <w:t>&lt;&lt;cs_{</w:t>
                   </w:r>
-                  <w:proofErr w:type="gramStart"/>
                   <w:r>
                     <w:rPr>
                       <w:sz w:val="12"/>
@@ -2408,15 +1996,7 @@
                       <w:sz w:val="12"/>
                       <w:szCs w:val="12"/>
                     </w:rPr>
-                    <w:t>.primaryAddress.AddressLine</w:t>
-                  </w:r>
-                  <w:proofErr w:type="gramEnd"/>
-                  <w:r>
-                    <w:rPr>
-                      <w:sz w:val="12"/>
-                      <w:szCs w:val="12"/>
-                    </w:rPr>
-                    <w:t>1!=null}&gt;&gt;&lt;&lt;</w:t>
+                    <w:t>.primaryAddress.AddressLine1!=null}&gt;&gt;&lt;&lt;</w:t>
                   </w:r>
                   <w:r>
                     <w:rPr>
@@ -2462,7 +2042,6 @@
                     </w:rPr>
                     <w:t>&lt;&lt;</w:t>
                   </w:r>
-                  <w:proofErr w:type="gramStart"/>
                   <w:r>
                     <w:rPr>
                       <w:sz w:val="12"/>
@@ -2475,15 +2054,7 @@
                       <w:sz w:val="12"/>
                       <w:szCs w:val="12"/>
                     </w:rPr>
-                    <w:t>.primaryAddress.AddressLine</w:t>
-                  </w:r>
-                  <w:proofErr w:type="gramEnd"/>
-                  <w:r>
-                    <w:rPr>
-                      <w:sz w:val="12"/>
-                      <w:szCs w:val="12"/>
-                    </w:rPr>
-                    <w:t>2&gt;&gt;&lt;&lt;es_&gt;&gt;&lt;&lt;cs_{!isBlank(</w:t>
+                    <w:t>.primaryAddress.AddressLine2&gt;&gt;&lt;&lt;es_&gt;&gt;&lt;&lt;cs_{!isBlank(</w:t>
                   </w:r>
                   <w:r>
                     <w:rPr>
@@ -2515,7 +2086,6 @@
                     </w:rPr>
                     <w:t>&lt;&lt;</w:t>
                   </w:r>
-                  <w:proofErr w:type="gramStart"/>
                   <w:r>
                     <w:rPr>
                       <w:sz w:val="12"/>
@@ -2528,15 +2098,7 @@
                       <w:sz w:val="12"/>
                       <w:szCs w:val="12"/>
                     </w:rPr>
-                    <w:t>.primaryAddress.AddressLine</w:t>
-                  </w:r>
-                  <w:proofErr w:type="gramEnd"/>
-                  <w:r>
-                    <w:rPr>
-                      <w:sz w:val="12"/>
-                      <w:szCs w:val="12"/>
-                    </w:rPr>
-                    <w:t>3&gt;&gt;&lt;&lt;es_&gt;&gt;&lt;&lt;cs_{!isBlank(</w:t>
+                    <w:t>.primaryAddress.AddressLine3&gt;&gt;&lt;&lt;es_&gt;&gt;&lt;&lt;cs_{!isBlank(</w:t>
                   </w:r>
                   <w:r>
                     <w:rPr>
@@ -2573,16 +2135,7 @@
                       <w:sz w:val="12"/>
                       <w:szCs w:val="12"/>
                     </w:rPr>
-                    <w:t xml:space="preserve"> </w:t>
-                  </w:r>
-                  <w:proofErr w:type="spellStart"/>
-                  <w:proofErr w:type="gramStart"/>
-                  <w:r>
-                    <w:rPr>
-                      <w:sz w:val="12"/>
-                      <w:szCs w:val="12"/>
-                    </w:rPr>
-                    <w:t>applicant</w:t>
+                    <w:t xml:space="preserve"> applicant</w:t>
                   </w:r>
                   <w:r>
                     <w:rPr>
@@ -2596,16 +2149,7 @@
                       <w:sz w:val="12"/>
                       <w:szCs w:val="12"/>
                     </w:rPr>
-                    <w:t>primaryAddress.PostTown</w:t>
-                  </w:r>
-                  <w:proofErr w:type="spellEnd"/>
-                  <w:proofErr w:type="gramEnd"/>
-                  <w:r>
-                    <w:rPr>
-                      <w:sz w:val="12"/>
-                      <w:szCs w:val="12"/>
-                    </w:rPr>
-                    <w:t>&gt;&gt;&lt;&lt;es_&gt;&gt;</w:t>
+                    <w:t>primaryAddress.PostTown&gt;&gt;&lt;&lt;es_&gt;&gt;</w:t>
                   </w:r>
                 </w:p>
                 <w:p>
@@ -2623,7 +2167,6 @@
                     </w:rPr>
                     <w:t>&lt;&lt;</w:t>
                   </w:r>
-                  <w:proofErr w:type="gramStart"/>
                   <w:r>
                     <w:rPr>
                       <w:sz w:val="12"/>
@@ -2636,15 +2179,7 @@
                       <w:sz w:val="12"/>
                       <w:szCs w:val="12"/>
                     </w:rPr>
-                    <w:t>.primaryAddress.PostCode</w:t>
-                  </w:r>
-                  <w:proofErr w:type="gramEnd"/>
-                  <w:r>
-                    <w:rPr>
-                      <w:sz w:val="12"/>
-                      <w:szCs w:val="12"/>
-                    </w:rPr>
-                    <w:t>&gt;&gt;&lt;&lt;cs_{!isBlank(</w:t>
+                    <w:t>.primaryAddress.PostCode&gt;&gt;&lt;&lt;cs_{!isBlank(</w:t>
                   </w:r>
                   <w:r>
                     <w:rPr>
@@ -2676,8 +2211,6 @@
                     </w:rPr>
                     <w:t>&lt;&lt;</w:t>
                   </w:r>
-                  <w:proofErr w:type="spellStart"/>
-                  <w:proofErr w:type="gramStart"/>
                   <w:r>
                     <w:rPr>
                       <w:sz w:val="12"/>
@@ -2690,16 +2223,7 @@
                       <w:sz w:val="12"/>
                       <w:szCs w:val="12"/>
                     </w:rPr>
-                    <w:t>.primaryAddress.Country</w:t>
-                  </w:r>
-                  <w:proofErr w:type="spellEnd"/>
-                  <w:proofErr w:type="gramEnd"/>
-                  <w:r>
-                    <w:rPr>
-                      <w:sz w:val="12"/>
-                      <w:szCs w:val="12"/>
-                    </w:rPr>
-                    <w:t>&gt;&gt;&lt;&lt;es_&gt;&gt;</w:t>
+                    <w:t>.primaryAddress.Country&gt;&gt;&lt;&lt;es_&gt;&gt;</w:t>
                   </w:r>
                 </w:p>
                 <w:p>
@@ -2754,23 +2278,7 @@
                 <w:sz w:val="14"/>
                 <w:szCs w:val="14"/>
               </w:rPr>
-              <w:t xml:space="preserve">, you can ask the court to cancel the entry on the Register. You will need to give the court proof of payment. If you also want a Certificate of Cancellation from the court, there is a fee for this. If you pay the debt in full after one month, you can ask the court to mark the entry as satisfied and, for a fee, obtain a Certificate of Satisfaction to prove that the debt has been paid. If judgment is for </w:t>
-            </w:r>
-            <w:proofErr w:type="gramStart"/>
-            <w:r>
-              <w:rPr>
-                <w:sz w:val="14"/>
-                <w:szCs w:val="14"/>
-              </w:rPr>
-              <w:t>£5,000 or more, or</w:t>
-            </w:r>
-            <w:proofErr w:type="gramEnd"/>
-            <w:r>
-              <w:rPr>
-                <w:sz w:val="14"/>
-                <w:szCs w:val="14"/>
-              </w:rPr>
-              <w:t xml:space="preserve"> is in respect of a debt which attracts contractual or statutory interest for late payment, the claimant may be entitled to further interest</w:t>
+              <w:t>, you can ask the court to cancel the entry on the Register. You will need to give the court proof of payment. If you also want a Certificate of Cancellation from the court, there is a fee for this. If you pay the debt in full after one month, you can ask the court to mark the entry as satisfied and, for a fee, obtain a Certificate of Satisfaction to prove that the debt has been paid. If judgment is for £5,000 or more, or is in respect of a debt which attracts contractual or statutory interest for late payment, the claimant may be entitled to further interest</w:t>
             </w:r>
             <w:r>
               <w:rPr>
@@ -2922,25 +2430,6 @@
         </w:tc>
       </w:tr>
     </w:tbl>
-    <w:p>
-      <w:pPr>
-        <w:rPr>
-          <w:b/>
-          <w:bCs/>
-          <w:sz w:val="14"/>
-          <w:szCs w:val="14"/>
-        </w:rPr>
-      </w:pPr>
-      <w:r>
-        <w:rPr>
-          <w:b/>
-          <w:bCs/>
-          <w:sz w:val="14"/>
-          <w:szCs w:val="14"/>
-        </w:rPr>
-        <w:t>If you ignore this order the claimant can ask a court to authorise the collection of any outstanding debt by using any appropriate enforcement method. If this happens further costs will be added. If your circumstances change and you cannot pay, read the enclosed letter for information on what to do.</w:t>
-      </w:r>
-    </w:p>
     <w:p>
       <w:pPr>
         <w:rPr>

</xml_diff>